<commit_message>
SRS si fix adaugare melodii duplicat
</commit_message>
<xml_diff>
--- a/SRS_Template_IEEE.docx
+++ b/SRS_Template_IEEE.docx
@@ -1,878 +1,812 @@
 
 <file path=word/document.xml><?xml version="1.0" encoding="utf-8"?>
-<w:document xmlns:wpc="http://schemas.microsoft.com/office/word/2010/wordprocessingCanvas" xmlns:cx="http://schemas.microsoft.com/office/drawing/2014/chartex" xmlns:cx1="http://schemas.microsoft.com/office/drawing/2015/9/8/chartex" xmlns:cx2="http://schemas.microsoft.com/office/drawing/2015/10/21/chartex" xmlns:cx3="http://schemas.microsoft.com/office/drawing/2016/5/9/chartex" xmlns:cx4="http://schemas.microsoft.com/office/drawing/2016/5/10/chartex" xmlns:cx5="http://schemas.microsoft.com/office/drawing/2016/5/11/chartex" xmlns:cx6="http://schemas.microsoft.com/office/drawing/2016/5/12/chartex" xmlns:cx7="http://schemas.microsoft.com/office/drawing/2016/5/13/chartex" xmlns:cx8="http://schemas.microsoft.com/office/drawing/2016/5/14/chartex" xmlns:mc="http://schemas.openxmlformats.org/markup-compatibility/2006" xmlns:aink="http://schemas.microsoft.com/office/drawing/2016/ink" xmlns:am3d="http://schemas.microsoft.com/office/drawing/2017/model3d" xmlns:o="urn:schemas-microsoft-com:office:office" xmlns:oel="http://schemas.microsoft.com/office/2019/extlst" xmlns:r="http://schemas.openxmlformats.org/officeDocument/2006/relationships" xmlns:m="http://schemas.openxmlformats.org/officeDocument/2006/math" xmlns:v="urn:schemas-microsoft-com:vml" xmlns:wp14="http://schemas.microsoft.com/office/word/2010/wordprocessingDrawing" xmlns:wp="http://schemas.openxmlformats.org/drawingml/2006/wordprocessingDrawing" xmlns:w10="urn:schemas-microsoft-com:office:word" xmlns:w="http://schemas.openxmlformats.org/wordprocessingml/2006/main" xmlns:w14="http://schemas.microsoft.com/office/word/2010/wordml" xmlns:w15="http://schemas.microsoft.com/office/word/2012/wordml" xmlns:w16cex="http://schemas.microsoft.com/office/word/2018/wordml/cex" xmlns:w16cid="http://schemas.microsoft.com/office/word/2016/wordml/cid" xmlns:w16="http://schemas.microsoft.com/office/word/2018/wordml" xmlns:w16sdtdh="http://schemas.microsoft.com/office/word/2020/wordml/sdtdatahash" xmlns:w16se="http://schemas.microsoft.com/office/word/2015/wordml/symex" xmlns:wpg="http://schemas.microsoft.com/office/word/2010/wordprocessingGroup" xmlns:wpi="http://schemas.microsoft.com/office/word/2010/wordprocessingInk" xmlns:wne="http://schemas.microsoft.com/office/word/2006/wordml" xmlns:wps="http://schemas.microsoft.com/office/word/2010/wordprocessingShape" mc:Ignorable="w14 w15 w16se w16cid w16 w16cex w16sdtdh wp14">
+<w:document xmlns:wpc="http://schemas.microsoft.com/office/word/2010/wordprocessingCanvas" xmlns:cx="http://schemas.microsoft.com/office/drawing/2014/chartex" xmlns:mc="http://schemas.openxmlformats.org/markup-compatibility/2006" xmlns:o="urn:schemas-microsoft-com:office:office" xmlns:r="http://schemas.openxmlformats.org/officeDocument/2006/relationships" xmlns:m="http://schemas.openxmlformats.org/officeDocument/2006/math" xmlns:v="urn:schemas-microsoft-com:vml" xmlns:wp14="http://schemas.microsoft.com/office/word/2010/wordprocessingDrawing" xmlns:wp="http://schemas.openxmlformats.org/drawingml/2006/wordprocessingDrawing" xmlns:w10="urn:schemas-microsoft-com:office:word" xmlns:w="http://schemas.openxmlformats.org/wordprocessingml/2006/main" xmlns:w14="http://schemas.microsoft.com/office/word/2010/wordml" xmlns:w15="http://schemas.microsoft.com/office/word/2012/wordml" xmlns:w16se="http://schemas.microsoft.com/office/word/2015/wordml/symex" xmlns:wpg="http://schemas.microsoft.com/office/word/2010/wordprocessingGroup" xmlns:wpi="http://schemas.microsoft.com/office/word/2010/wordprocessingInk" xmlns:wne="http://schemas.microsoft.com/office/word/2006/wordml" xmlns:wps="http://schemas.microsoft.com/office/word/2010/wordprocessingShape" mc:Ignorable="w14 w15 w16se wp14">
   <w:body>
     <w:p>
       <w:pPr>
-        <w:pStyle w:val="ListBullet"/>
+        <w:pStyle w:val="Title"/>
+        <w:jc w:val="center"/>
         <w:rPr>
-          <w:b/>
-          <w:bCs/>
+          <w:sz w:val="48"/>
         </w:rPr>
       </w:pPr>
       <w:proofErr w:type="spellStart"/>
       <w:r>
         <w:rPr>
-          <w:b/>
-          <w:bCs/>
+          <w:sz w:val="48"/>
         </w:rPr>
-        <w:t>Specificația</w:t>
+        <w:t>Specificarea</w:t>
       </w:r>
       <w:proofErr w:type="spellEnd"/>
       <w:r>
         <w:rPr>
-          <w:b/>
-          <w:bCs/>
+          <w:sz w:val="48"/>
         </w:rPr>
         <w:t xml:space="preserve"> </w:t>
       </w:r>
       <w:proofErr w:type="spellStart"/>
       <w:r>
         <w:rPr>
-          <w:b/>
-          <w:bCs/>
+          <w:sz w:val="48"/>
         </w:rPr>
-        <w:t>Cerințelor</w:t>
+        <w:t>cerin</w:t>
       </w:r>
       <w:proofErr w:type="spellEnd"/>
       <w:r>
         <w:rPr>
-          <w:b/>
-          <w:bCs/>
+          <w:sz w:val="48"/>
+          <w:lang w:val="ro-MD"/>
         </w:rPr>
-        <w:t xml:space="preserve"> Software (SRS)</w:t>
+        <w:t>țelor Software</w:t>
+      </w:r>
+      <w:r>
+        <w:rPr>
+          <w:sz w:val="48"/>
+        </w:rPr>
+        <w:t xml:space="preserve"> </w:t>
+      </w:r>
+      <w:r>
+        <w:rPr>
+          <w:sz w:val="48"/>
+        </w:rPr>
+        <w:t>(SRS)</w:t>
       </w:r>
     </w:p>
     <w:p>
       <w:pPr>
-        <w:pStyle w:val="ListBullet"/>
+        <w:pStyle w:val="Heading1"/>
       </w:pPr>
       <w:r>
-        <w:rPr>
-          <w:i/>
-          <w:iCs/>
-        </w:rPr>
-        <w:t xml:space="preserve">Conform </w:t>
-      </w:r>
-      <w:proofErr w:type="spellStart"/>
-      <w:r>
-        <w:rPr>
-          <w:i/>
-          <w:iCs/>
-        </w:rPr>
-        <w:t>standardului</w:t>
-      </w:r>
-      <w:proofErr w:type="spellEnd"/>
-      <w:r>
-        <w:rPr>
-          <w:i/>
-          <w:iCs/>
-        </w:rPr>
-        <w:t xml:space="preserve"> IEEE 830-1998</w:t>
+        <w:t xml:space="preserve">1. </w:t>
+      </w:r>
+      <w:r>
+        <w:t>Introduction</w:t>
       </w:r>
     </w:p>
     <w:p>
       <w:pPr>
-        <w:pStyle w:val="ListBullet"/>
-        <w:rPr>
-          <w:b/>
-          <w:bCs/>
-        </w:rPr>
+        <w:pStyle w:val="Heading2"/>
       </w:pPr>
       <w:r>
-        <w:rPr>
-          <w:b/>
-          <w:bCs/>
-        </w:rPr>
-        <w:t xml:space="preserve">1. </w:t>
-      </w:r>
+        <w:t>1.1 Purpose</w:t>
+      </w:r>
+    </w:p>
+    <w:p>
       <w:proofErr w:type="spellStart"/>
       <w:r>
-        <w:rPr>
-          <w:b/>
-          <w:bCs/>
-        </w:rPr>
-        <w:t>Introducere</w:t>
+        <w:t>Scopul</w:t>
       </w:r>
       <w:proofErr w:type="spellEnd"/>
+      <w:r>
+        <w:t xml:space="preserve"> </w:t>
+      </w:r>
+      <w:proofErr w:type="spellStart"/>
+      <w:r>
+        <w:t>acestui</w:t>
+      </w:r>
+      <w:proofErr w:type="spellEnd"/>
+      <w:r>
+        <w:t xml:space="preserve"> document </w:t>
+      </w:r>
+      <w:proofErr w:type="spellStart"/>
+      <w:proofErr w:type="gramStart"/>
+      <w:r>
+        <w:t>este</w:t>
+      </w:r>
+      <w:proofErr w:type="spellEnd"/>
+      <w:proofErr w:type="gramEnd"/>
+      <w:r>
+        <w:t xml:space="preserve"> de a descrie specificațiile de cerințe software (SRS) </w:t>
+      </w:r>
+      <w:proofErr w:type="spellStart"/>
+      <w:r>
+        <w:t>pentru</w:t>
+      </w:r>
+      <w:proofErr w:type="spellEnd"/>
+      <w:r>
+        <w:t xml:space="preserve"> </w:t>
+      </w:r>
+      <w:proofErr w:type="spellStart"/>
+      <w:r>
+        <w:t>aplicația</w:t>
+      </w:r>
+      <w:proofErr w:type="spellEnd"/>
+      <w:r>
+        <w:t xml:space="preserve"> MPV </w:t>
+      </w:r>
+      <w:r>
+        <w:t>Music</w:t>
+      </w:r>
+      <w:r>
+        <w:t xml:space="preserve"> Player. Aplicația oferă o interfață grafică pentru redarea fișierelor audio</w:t>
+      </w:r>
+      <w:r>
+        <w:t xml:space="preserve"> utilizând biblioteca MPV.</w:t>
+      </w:r>
     </w:p>
     <w:p>
       <w:pPr>
-        <w:pStyle w:val="ListBullet"/>
+        <w:pStyle w:val="Heading2"/>
       </w:pPr>
       <w:r>
-        <w:t>1.1 Scop</w:t>
-      </w:r>
-      <w:r>
-        <w:br/>
         <w:t xml:space="preserve">1.2 </w:t>
       </w:r>
-      <w:proofErr w:type="spellStart"/>
-      <w:r>
-        <w:t>Convenții</w:t>
-      </w:r>
-      <w:proofErr w:type="spellEnd"/>
-      <w:r>
-        <w:t xml:space="preserve"> </w:t>
-      </w:r>
-      <w:proofErr w:type="spellStart"/>
-      <w:r>
-        <w:t>utilizate</w:t>
-      </w:r>
-      <w:proofErr w:type="spellEnd"/>
-      <w:r>
-        <w:t xml:space="preserve"> </w:t>
-      </w:r>
-      <w:proofErr w:type="spellStart"/>
-      <w:r>
-        <w:t>în</w:t>
-      </w:r>
-      <w:proofErr w:type="spellEnd"/>
-      <w:r>
-        <w:t xml:space="preserve"> document</w:t>
-      </w:r>
-      <w:r>
-        <w:br/>
-        <w:t xml:space="preserve">1.3 Public </w:t>
-      </w:r>
-      <w:proofErr w:type="spellStart"/>
-      <w:r>
-        <w:t>țintă</w:t>
-      </w:r>
-      <w:proofErr w:type="spellEnd"/>
-      <w:r>
-        <w:t xml:space="preserve"> </w:t>
-      </w:r>
-      <w:proofErr w:type="spellStart"/>
-      <w:r>
-        <w:t>și</w:t>
-      </w:r>
-      <w:proofErr w:type="spellEnd"/>
-      <w:r>
-        <w:t xml:space="preserve"> </w:t>
-      </w:r>
-      <w:proofErr w:type="spellStart"/>
-      <w:r>
-        <w:t>sugestii</w:t>
-      </w:r>
-      <w:proofErr w:type="spellEnd"/>
-      <w:r>
-        <w:t xml:space="preserve"> de </w:t>
-      </w:r>
-      <w:proofErr w:type="spellStart"/>
-      <w:r>
-        <w:t>lectură</w:t>
-      </w:r>
-      <w:proofErr w:type="spellEnd"/>
-      <w:r>
-        <w:br/>
-        <w:t xml:space="preserve">1.4 </w:t>
-      </w:r>
-      <w:proofErr w:type="spellStart"/>
-      <w:r>
-        <w:t>Domeniul</w:t>
-      </w:r>
-      <w:proofErr w:type="spellEnd"/>
-      <w:r>
-        <w:t xml:space="preserve"> de </w:t>
-      </w:r>
-      <w:proofErr w:type="spellStart"/>
-      <w:r>
-        <w:t>aplicare</w:t>
-      </w:r>
-      <w:proofErr w:type="spellEnd"/>
-      <w:r>
-        <w:t xml:space="preserve"> al </w:t>
-      </w:r>
-      <w:proofErr w:type="spellStart"/>
-      <w:r>
-        <w:t>produsului</w:t>
-      </w:r>
-      <w:proofErr w:type="spellEnd"/>
-      <w:r>
-        <w:br/>
-        <w:t xml:space="preserve">1.5 </w:t>
-      </w:r>
-      <w:proofErr w:type="spellStart"/>
-      <w:r>
-        <w:t>Referințe</w:t>
-      </w:r>
-      <w:proofErr w:type="spellEnd"/>
+      <w:r>
+        <w:t>Scope</w:t>
+      </w:r>
+    </w:p>
+    <w:p>
+      <w:r>
+        <w:t xml:space="preserve">Aplicația permite utilizatorilor </w:t>
+      </w:r>
+      <w:proofErr w:type="gramStart"/>
+      <w:r>
+        <w:t>să</w:t>
+      </w:r>
+      <w:proofErr w:type="gramEnd"/>
+      <w:r>
+        <w:t xml:space="preserve"> încarce și să redea fișiere audio, să controleze redarea (pauză, următor, anterior), să seteze viteza de redare și volumul, și să vadă timpul curent și total al piesei. Fișierele audi</w:t>
+      </w:r>
+      <w:r>
+        <w:t>o sunt încărcate local și gestionate printr-o listă de redare.</w:t>
+      </w:r>
     </w:p>
     <w:p>
       <w:pPr>
-        <w:pStyle w:val="ListBullet"/>
-        <w:rPr>
-          <w:b/>
-          <w:bCs/>
-        </w:rPr>
+        <w:pStyle w:val="Heading2"/>
       </w:pPr>
       <w:r>
-        <w:rPr>
-          <w:b/>
-          <w:bCs/>
-        </w:rPr>
-        <w:t xml:space="preserve">2. </w:t>
-      </w:r>
-      <w:proofErr w:type="spellStart"/>
-      <w:r>
-        <w:rPr>
-          <w:b/>
-          <w:bCs/>
-        </w:rPr>
-        <w:t>Descriere</w:t>
-      </w:r>
-      <w:proofErr w:type="spellEnd"/>
-      <w:r>
-        <w:rPr>
-          <w:b/>
-          <w:bCs/>
-        </w:rPr>
-        <w:t xml:space="preserve"> </w:t>
-      </w:r>
-      <w:proofErr w:type="spellStart"/>
-      <w:r>
-        <w:rPr>
-          <w:b/>
-          <w:bCs/>
-        </w:rPr>
-        <w:t>generală</w:t>
-      </w:r>
-      <w:proofErr w:type="spellEnd"/>
+        <w:t>1.3 Definitions, Acronyms, and Abbreviations</w:t>
+      </w:r>
+    </w:p>
+    <w:p>
+      <w:r>
+        <w:t xml:space="preserve">MPV - Media Player based on </w:t>
+      </w:r>
+      <w:r>
+        <w:t>MP</w:t>
+      </w:r>
+      <w:r>
+        <w:t>layer2</w:t>
+      </w:r>
+    </w:p>
+    <w:p>
+      <w:r>
+        <w:t>SRS - Software Requirements Specification</w:t>
+      </w:r>
     </w:p>
     <w:p>
       <w:pPr>
-        <w:pStyle w:val="ListBullet"/>
+        <w:pStyle w:val="Heading1"/>
       </w:pPr>
       <w:r>
-        <w:t xml:space="preserve">2.1 </w:t>
-      </w:r>
-      <w:proofErr w:type="spellStart"/>
-      <w:r>
-        <w:t>Perspectiva</w:t>
-      </w:r>
-      <w:proofErr w:type="spellEnd"/>
-      <w:r>
-        <w:t xml:space="preserve"> </w:t>
-      </w:r>
-      <w:proofErr w:type="spellStart"/>
-      <w:r>
-        <w:t>produsului</w:t>
-      </w:r>
-      <w:proofErr w:type="spellEnd"/>
-      <w:r>
-        <w:br/>
-        <w:t xml:space="preserve">2.2 </w:t>
-      </w:r>
-      <w:proofErr w:type="spellStart"/>
-      <w:r>
-        <w:t>Funcționalitățile</w:t>
-      </w:r>
-      <w:proofErr w:type="spellEnd"/>
-      <w:r>
-        <w:t xml:space="preserve"> </w:t>
-      </w:r>
-      <w:proofErr w:type="spellStart"/>
-      <w:r>
-        <w:t>produsului</w:t>
-      </w:r>
-      <w:proofErr w:type="spellEnd"/>
-      <w:r>
-        <w:br/>
-        <w:t xml:space="preserve">2.3 </w:t>
-      </w:r>
-      <w:proofErr w:type="spellStart"/>
-      <w:r>
-        <w:t>Clase</w:t>
-      </w:r>
-      <w:proofErr w:type="spellEnd"/>
-      <w:r>
-        <w:t xml:space="preserve"> de </w:t>
-      </w:r>
-      <w:proofErr w:type="spellStart"/>
-      <w:r>
-        <w:t>utilizatori</w:t>
-      </w:r>
-      <w:proofErr w:type="spellEnd"/>
-      <w:r>
-        <w:t xml:space="preserve"> </w:t>
-      </w:r>
-      <w:proofErr w:type="spellStart"/>
-      <w:r>
-        <w:t>și</w:t>
-      </w:r>
-      <w:proofErr w:type="spellEnd"/>
-      <w:r>
-        <w:t xml:space="preserve"> </w:t>
-      </w:r>
-      <w:proofErr w:type="spellStart"/>
-      <w:r>
-        <w:t>caracteristici</w:t>
-      </w:r>
-      <w:proofErr w:type="spellEnd"/>
-      <w:r>
-        <w:br/>
-        <w:t xml:space="preserve">2.4 </w:t>
-      </w:r>
-      <w:proofErr w:type="spellStart"/>
-      <w:r>
-        <w:t>Mediu</w:t>
-      </w:r>
-      <w:proofErr w:type="spellEnd"/>
-      <w:r>
-        <w:t xml:space="preserve"> de </w:t>
-      </w:r>
-      <w:proofErr w:type="spellStart"/>
-      <w:r>
-        <w:t>operare</w:t>
-      </w:r>
-      <w:proofErr w:type="spellEnd"/>
-      <w:r>
-        <w:br/>
-        <w:t xml:space="preserve">2.5 </w:t>
-      </w:r>
-      <w:proofErr w:type="spellStart"/>
-      <w:r>
-        <w:t>Constrângeri</w:t>
-      </w:r>
-      <w:proofErr w:type="spellEnd"/>
-      <w:r>
-        <w:t xml:space="preserve"> de </w:t>
-      </w:r>
-      <w:proofErr w:type="spellStart"/>
-      <w:r>
-        <w:t>proiectare</w:t>
-      </w:r>
-      <w:proofErr w:type="spellEnd"/>
-      <w:r>
-        <w:t xml:space="preserve"> </w:t>
-      </w:r>
-      <w:proofErr w:type="spellStart"/>
-      <w:r>
-        <w:t>și</w:t>
-      </w:r>
-      <w:proofErr w:type="spellEnd"/>
-      <w:r>
-        <w:t xml:space="preserve"> </w:t>
-      </w:r>
-      <w:proofErr w:type="spellStart"/>
-      <w:r>
-        <w:t>implementare</w:t>
-      </w:r>
-      <w:proofErr w:type="spellEnd"/>
-      <w:r>
-        <w:br/>
-        <w:t xml:space="preserve">2.6 </w:t>
-      </w:r>
-      <w:proofErr w:type="spellStart"/>
-      <w:r>
-        <w:t>Documentația</w:t>
-      </w:r>
-      <w:proofErr w:type="spellEnd"/>
-      <w:r>
-        <w:t xml:space="preserve"> </w:t>
-      </w:r>
-      <w:proofErr w:type="spellStart"/>
-      <w:r>
-        <w:t>utilizatorului</w:t>
-      </w:r>
-      <w:proofErr w:type="spellEnd"/>
-      <w:r>
-        <w:br/>
-        <w:t xml:space="preserve">2.7 </w:t>
-      </w:r>
-      <w:proofErr w:type="spellStart"/>
-      <w:r>
-        <w:t>Presupuneri</w:t>
-      </w:r>
-      <w:proofErr w:type="spellEnd"/>
-      <w:r>
-        <w:t xml:space="preserve"> </w:t>
-      </w:r>
-      <w:proofErr w:type="spellStart"/>
-      <w:r>
-        <w:t>și</w:t>
-      </w:r>
-      <w:proofErr w:type="spellEnd"/>
-      <w:r>
-        <w:t xml:space="preserve"> </w:t>
-      </w:r>
-      <w:proofErr w:type="spellStart"/>
-      <w:r>
-        <w:t>dependențe</w:t>
-      </w:r>
-      <w:proofErr w:type="spellEnd"/>
+        <w:t>2. Overall Description</w:t>
+      </w:r>
     </w:p>
     <w:p>
       <w:pPr>
-        <w:pStyle w:val="ListBullet"/>
-        <w:rPr>
-          <w:b/>
-          <w:bCs/>
-        </w:rPr>
+        <w:pStyle w:val="Heading2"/>
       </w:pPr>
       <w:r>
-        <w:rPr>
-          <w:b/>
-          <w:bCs/>
-        </w:rPr>
-        <w:t xml:space="preserve">3. </w:t>
-      </w:r>
-      <w:proofErr w:type="spellStart"/>
-      <w:r>
-        <w:rPr>
-          <w:b/>
-          <w:bCs/>
-        </w:rPr>
-        <w:t>Cerințe</w:t>
-      </w:r>
-      <w:proofErr w:type="spellEnd"/>
-      <w:r>
-        <w:rPr>
-          <w:b/>
-          <w:bCs/>
-        </w:rPr>
-        <w:t xml:space="preserve"> </w:t>
-      </w:r>
-      <w:proofErr w:type="spellStart"/>
-      <w:r>
-        <w:rPr>
-          <w:b/>
-          <w:bCs/>
-        </w:rPr>
-        <w:t>privind</w:t>
-      </w:r>
-      <w:proofErr w:type="spellEnd"/>
-      <w:r>
-        <w:rPr>
-          <w:b/>
-          <w:bCs/>
-        </w:rPr>
-        <w:t xml:space="preserve"> </w:t>
-      </w:r>
-      <w:proofErr w:type="spellStart"/>
-      <w:r>
-        <w:rPr>
-          <w:b/>
-          <w:bCs/>
-        </w:rPr>
-        <w:t>interfețele</w:t>
-      </w:r>
-      <w:proofErr w:type="spellEnd"/>
-      <w:r>
-        <w:rPr>
-          <w:b/>
-          <w:bCs/>
-        </w:rPr>
-        <w:t xml:space="preserve"> externe</w:t>
+        <w:t>2.1 Product Perspective</w:t>
+      </w:r>
+    </w:p>
+    <w:p>
+      <w:r>
+        <w:t xml:space="preserve">Aplicația </w:t>
+      </w:r>
+      <w:r>
+        <w:t>este un sistem desktop independent care utilizează wrapper-ul pentru biblioteca MPV pentru redarea media.</w:t>
       </w:r>
     </w:p>
     <w:p>
       <w:pPr>
-        <w:pStyle w:val="ListBullet"/>
+        <w:pStyle w:val="Heading2"/>
       </w:pPr>
       <w:r>
-        <w:t xml:space="preserve">3.1 </w:t>
-      </w:r>
-      <w:proofErr w:type="spellStart"/>
-      <w:r>
-        <w:t>Interfețe</w:t>
-      </w:r>
-      <w:proofErr w:type="spellEnd"/>
-      <w:r>
-        <w:t xml:space="preserve"> </w:t>
-      </w:r>
-      <w:proofErr w:type="spellStart"/>
-      <w:r>
-        <w:t>utilizator</w:t>
-      </w:r>
-      <w:proofErr w:type="spellEnd"/>
+        <w:t>2.2 Product Functions</w:t>
+      </w:r>
+    </w:p>
+    <w:p>
+      <w:r>
+        <w:t>- Adăugarea melodiilor locale într-o listă de redare</w:t>
+      </w:r>
       <w:r>
         <w:br/>
-        <w:t xml:space="preserve">3.2 </w:t>
-      </w:r>
-      <w:proofErr w:type="spellStart"/>
-      <w:r>
-        <w:t>Interfețe</w:t>
-      </w:r>
-      <w:proofErr w:type="spellEnd"/>
-      <w:r>
-        <w:t xml:space="preserve"> hardware</w:t>
+        <w:t>- Redarea fișierelor audio selectate</w:t>
       </w:r>
       <w:r>
         <w:br/>
-        <w:t xml:space="preserve">3.3 </w:t>
-      </w:r>
-      <w:proofErr w:type="spellStart"/>
-      <w:r>
-        <w:t>Interfețe</w:t>
-      </w:r>
-      <w:proofErr w:type="spellEnd"/>
-      <w:r>
-        <w:t xml:space="preserve"> software</w:t>
+        <w:t>- Controlul redării: play, pause, urmă</w:t>
+      </w:r>
+      <w:r>
+        <w:t>tor, anterior</w:t>
       </w:r>
       <w:r>
         <w:br/>
-        <w:t xml:space="preserve">3.4 </w:t>
-      </w:r>
-      <w:proofErr w:type="spellStart"/>
-      <w:r>
-        <w:t>Interfețe</w:t>
-      </w:r>
-      <w:proofErr w:type="spellEnd"/>
-      <w:r>
-        <w:t xml:space="preserve"> de </w:t>
-      </w:r>
-      <w:proofErr w:type="spellStart"/>
-      <w:r>
-        <w:t>comunicație</w:t>
-      </w:r>
-      <w:proofErr w:type="spellEnd"/>
+        <w:t>- Setarea vitezei și volumului</w:t>
+      </w:r>
+      <w:r>
+        <w:br/>
+        <w:t>- Afișarea timpului curent și total</w:t>
+      </w:r>
+      <w:r>
+        <w:br/>
+        <w:t>- Scurtături și suport pentru help integrat</w:t>
+      </w:r>
     </w:p>
     <w:p>
       <w:pPr>
-        <w:pStyle w:val="ListBullet"/>
-        <w:rPr>
-          <w:b/>
-          <w:bCs/>
-        </w:rPr>
+        <w:pStyle w:val="Heading2"/>
       </w:pPr>
       <w:r>
-        <w:rPr>
-          <w:b/>
-          <w:bCs/>
-        </w:rPr>
-        <w:t xml:space="preserve">4. </w:t>
-      </w:r>
-      <w:proofErr w:type="spellStart"/>
-      <w:r>
-        <w:rPr>
-          <w:b/>
-          <w:bCs/>
-        </w:rPr>
-        <w:t>Funcționalitățile</w:t>
-      </w:r>
-      <w:proofErr w:type="spellEnd"/>
-      <w:r>
-        <w:rPr>
-          <w:b/>
-          <w:bCs/>
-        </w:rPr>
-        <w:t xml:space="preserve"> </w:t>
-      </w:r>
-      <w:proofErr w:type="spellStart"/>
-      <w:r>
-        <w:rPr>
-          <w:b/>
-          <w:bCs/>
-        </w:rPr>
-        <w:t>sistemului</w:t>
-      </w:r>
-      <w:proofErr w:type="spellEnd"/>
+        <w:t>2.3 User Characteristics</w:t>
+      </w:r>
+    </w:p>
+    <w:p>
+      <w:r>
+        <w:t>Utilizatorii sunt persoane care doresc să redea fișiere audio pe sistemele Windows, fără cerințe tehnice a</w:t>
+      </w:r>
+      <w:r>
+        <w:t>vansate.</w:t>
+      </w:r>
     </w:p>
     <w:p>
       <w:pPr>
-        <w:pStyle w:val="ListBullet"/>
+        <w:pStyle w:val="Heading2"/>
       </w:pPr>
       <w:r>
-        <w:t>4.1 [</w:t>
-      </w:r>
-      <w:proofErr w:type="spellStart"/>
-      <w:r>
-        <w:t>Funcționalitate</w:t>
-      </w:r>
-      <w:proofErr w:type="spellEnd"/>
-      <w:r>
-        <w:t xml:space="preserve"> 1]</w:t>
+        <w:t>2.4 Constraints</w:t>
+      </w:r>
+    </w:p>
+    <w:p>
+      <w:r>
+        <w:t>- Aplicația rulează doar pe Windows</w:t>
       </w:r>
       <w:r>
         <w:br/>
-        <w:t>4.2 [</w:t>
-      </w:r>
-      <w:proofErr w:type="spellStart"/>
-      <w:r>
-        <w:t>Funcționalitate</w:t>
-      </w:r>
-      <w:proofErr w:type="spellEnd"/>
-      <w:r>
-        <w:t xml:space="preserve"> 2]</w:t>
+        <w:t>- Dependență de biblioteca MPV (DLL)</w:t>
       </w:r>
       <w:r>
         <w:br/>
-        <w:t>4.3 [</w:t>
-      </w:r>
-      <w:proofErr w:type="spellStart"/>
-      <w:r>
-        <w:t>Funcționalitate</w:t>
-      </w:r>
-      <w:proofErr w:type="spellEnd"/>
-      <w:r>
-        <w:t xml:space="preserve"> n]</w:t>
+      </w:r>
+      <w:r>
+        <w:lastRenderedPageBreak/>
+        <w:t>- Folderul 'local' trebuie să conțină fișiere valide</w:t>
+      </w:r>
+      <w:r>
+        <w:br/>
+        <w:t>- Formatele suportate: .mp3, .wav, .flac</w:t>
       </w:r>
     </w:p>
     <w:p>
       <w:pPr>
-        <w:pStyle w:val="ListBullet"/>
-        <w:rPr>
-          <w:b/>
-          <w:bCs/>
-        </w:rPr>
+        <w:pStyle w:val="Heading1"/>
       </w:pPr>
       <w:r>
-        <w:rPr>
-          <w:b/>
-          <w:bCs/>
-        </w:rPr>
-        <w:t xml:space="preserve">5. Alte </w:t>
-      </w:r>
-      <w:proofErr w:type="spellStart"/>
-      <w:r>
-        <w:rPr>
-          <w:b/>
-          <w:bCs/>
-        </w:rPr>
-        <w:t>cerințe</w:t>
-      </w:r>
-      <w:proofErr w:type="spellEnd"/>
-      <w:r>
-        <w:rPr>
-          <w:b/>
-          <w:bCs/>
-        </w:rPr>
-        <w:t xml:space="preserve"> </w:t>
-      </w:r>
-      <w:proofErr w:type="spellStart"/>
-      <w:r>
-        <w:rPr>
-          <w:b/>
-          <w:bCs/>
-        </w:rPr>
-        <w:t>nefuncționale</w:t>
-      </w:r>
-      <w:proofErr w:type="spellEnd"/>
+        <w:t>3. Specific Requirements</w:t>
+      </w:r>
     </w:p>
     <w:p>
       <w:pPr>
-        <w:pStyle w:val="ListBullet"/>
+        <w:pStyle w:val="Heading2"/>
       </w:pPr>
       <w:r>
-        <w:t xml:space="preserve">5.1 </w:t>
+        <w:t>3.1 Functional Requirements</w:t>
+      </w:r>
+    </w:p>
+    <w:p>
+      <w:r>
+        <w:t xml:space="preserve">- </w:t>
       </w:r>
       <w:proofErr w:type="spellStart"/>
       <w:r>
-        <w:t>Cerințe</w:t>
+        <w:t>Util</w:t>
+      </w:r>
+      <w:r>
+        <w:t>izatorul</w:t>
       </w:r>
       <w:proofErr w:type="spellEnd"/>
       <w:r>
-        <w:t xml:space="preserve"> de </w:t>
+        <w:t xml:space="preserve"> </w:t>
       </w:r>
       <w:proofErr w:type="spellStart"/>
       <w:r>
-        <w:t>performanță</w:t>
+        <w:t>poate</w:t>
       </w:r>
       <w:proofErr w:type="spellEnd"/>
       <w:r>
+        <w:t xml:space="preserve"> </w:t>
+      </w:r>
+      <w:proofErr w:type="spellStart"/>
+      <w:r>
+        <w:t>adăuga</w:t>
+      </w:r>
+      <w:proofErr w:type="spellEnd"/>
+      <w:r>
+        <w:t xml:space="preserve"> </w:t>
+      </w:r>
+      <w:proofErr w:type="spellStart"/>
+      <w:r>
+        <w:t>fișiere</w:t>
+      </w:r>
+      <w:proofErr w:type="spellEnd"/>
+      <w:r>
+        <w:t xml:space="preserve"> audio în lista de redare.</w:t>
+      </w:r>
+      <w:r>
         <w:br/>
-        <w:t xml:space="preserve">5.2 </w:t>
+        <w:t xml:space="preserve">- </w:t>
       </w:r>
       <w:proofErr w:type="spellStart"/>
       <w:r>
-        <w:t>Cerințe</w:t>
+        <w:t>Utilizatorul</w:t>
       </w:r>
       <w:proofErr w:type="spellEnd"/>
       <w:r>
-        <w:t xml:space="preserve"> de </w:t>
+        <w:t xml:space="preserve"> </w:t>
       </w:r>
       <w:proofErr w:type="spellStart"/>
       <w:r>
-        <w:t>siguranță</w:t>
+        <w:t>poate</w:t>
       </w:r>
       <w:proofErr w:type="spellEnd"/>
       <w:r>
+        <w:t xml:space="preserve"> </w:t>
+      </w:r>
+      <w:proofErr w:type="spellStart"/>
+      <w:r>
+        <w:t>reda</w:t>
+      </w:r>
+      <w:proofErr w:type="spellEnd"/>
+      <w:r>
+        <w:t xml:space="preserve"> o melodie selectată.</w:t>
+      </w:r>
+      <w:r>
         <w:br/>
-        <w:t xml:space="preserve">5.3 </w:t>
+        <w:t xml:space="preserve">- </w:t>
       </w:r>
       <w:proofErr w:type="spellStart"/>
       <w:r>
-        <w:t>Cerințe</w:t>
+        <w:t>Utilizatorul</w:t>
       </w:r>
       <w:proofErr w:type="spellEnd"/>
       <w:r>
-        <w:t xml:space="preserve"> de </w:t>
+        <w:t xml:space="preserve"> </w:t>
       </w:r>
       <w:proofErr w:type="spellStart"/>
       <w:r>
-        <w:t>securitate</w:t>
+        <w:t>poate</w:t>
       </w:r>
       <w:proofErr w:type="spellEnd"/>
       <w:r>
+        <w:t xml:space="preserve"> </w:t>
+      </w:r>
+      <w:proofErr w:type="spellStart"/>
+      <w:r>
+        <w:t>pune</w:t>
+      </w:r>
+      <w:proofErr w:type="spellEnd"/>
+      <w:r>
+        <w:t xml:space="preserve"> </w:t>
+      </w:r>
+      <w:proofErr w:type="spellStart"/>
+      <w:r>
+        <w:t>pauză</w:t>
+      </w:r>
+      <w:proofErr w:type="spellEnd"/>
+      <w:r>
+        <w:t xml:space="preserve"> sau relua redarea.</w:t>
+      </w:r>
+      <w:r>
         <w:br/>
-        <w:t xml:space="preserve">5.4 </w:t>
+        <w:t xml:space="preserve">- </w:t>
       </w:r>
       <w:proofErr w:type="spellStart"/>
       <w:r>
-        <w:t>Atribute</w:t>
+        <w:t>Utilizatorul</w:t>
       </w:r>
       <w:proofErr w:type="spellEnd"/>
       <w:r>
-        <w:t xml:space="preserve"> de </w:t>
+        <w:t xml:space="preserve"> </w:t>
       </w:r>
       <w:proofErr w:type="spellStart"/>
       <w:r>
-        <w:t>calitate</w:t>
+        <w:t>poate</w:t>
       </w:r>
       <w:proofErr w:type="spellEnd"/>
       <w:r>
-        <w:t xml:space="preserve"> ale software-</w:t>
+        <w:t xml:space="preserve"> </w:t>
       </w:r>
       <w:proofErr w:type="spellStart"/>
       <w:r>
-        <w:t>ului</w:t>
+        <w:t>naviga</w:t>
       </w:r>
       <w:proofErr w:type="spellEnd"/>
       <w:r>
+        <w:t xml:space="preserve"> la următoarea sau melodia precedentă.</w:t>
+      </w:r>
+      <w:r>
         <w:br/>
-        <w:t xml:space="preserve">5.5 Reguli de </w:t>
+        <w:t xml:space="preserve">- </w:t>
       </w:r>
       <w:proofErr w:type="spellStart"/>
       <w:r>
-        <w:t>afaceri</w:t>
+        <w:t>Utilizatorul</w:t>
       </w:r>
       <w:proofErr w:type="spellEnd"/>
+      <w:r>
+        <w:t xml:space="preserve"> </w:t>
+      </w:r>
+      <w:proofErr w:type="spellStart"/>
+      <w:r>
+        <w:t>poate</w:t>
+      </w:r>
+      <w:proofErr w:type="spellEnd"/>
+      <w:r>
+        <w:t xml:space="preserve"> </w:t>
+      </w:r>
+      <w:proofErr w:type="spellStart"/>
+      <w:r>
+        <w:t>ajusta</w:t>
+      </w:r>
+      <w:proofErr w:type="spellEnd"/>
+      <w:r>
+        <w:t xml:space="preserve"> </w:t>
+      </w:r>
+      <w:proofErr w:type="spellStart"/>
+      <w:r>
+        <w:t>volumul</w:t>
+      </w:r>
+      <w:proofErr w:type="spellEnd"/>
+      <w:r>
+        <w:t>.</w:t>
+      </w:r>
+      <w:r>
+        <w:br/>
+        <w:t xml:space="preserve">- </w:t>
+      </w:r>
+      <w:proofErr w:type="spellStart"/>
+      <w:r>
+        <w:t>Utilizatorul</w:t>
+      </w:r>
+      <w:proofErr w:type="spellEnd"/>
+      <w:r>
+        <w:t xml:space="preserve"> </w:t>
+      </w:r>
+      <w:proofErr w:type="spellStart"/>
+      <w:r>
+        <w:t>poate</w:t>
+      </w:r>
+      <w:proofErr w:type="spellEnd"/>
+      <w:r>
+        <w:t xml:space="preserve"> </w:t>
+      </w:r>
+      <w:proofErr w:type="spellStart"/>
+      <w:r>
+        <w:t>modifica</w:t>
+      </w:r>
+      <w:proofErr w:type="spellEnd"/>
+      <w:r>
+        <w:t xml:space="preserve"> </w:t>
+      </w:r>
+      <w:proofErr w:type="spellStart"/>
+      <w:r>
+        <w:t>viteza</w:t>
+      </w:r>
+      <w:proofErr w:type="spellEnd"/>
+      <w:r>
+        <w:t xml:space="preserve"> de redare.</w:t>
+      </w:r>
+      <w:r>
+        <w:br/>
+        <w:t xml:space="preserve">- </w:t>
+      </w:r>
+      <w:proofErr w:type="spellStart"/>
+      <w:r>
+        <w:t>Aplicația</w:t>
+      </w:r>
+      <w:proofErr w:type="spellEnd"/>
+      <w:r>
+        <w:t xml:space="preserve"> </w:t>
+      </w:r>
+      <w:proofErr w:type="spellStart"/>
+      <w:r>
+        <w:t>afișează</w:t>
+      </w:r>
+      <w:proofErr w:type="spellEnd"/>
+      <w:r>
+        <w:t xml:space="preserve"> </w:t>
+      </w:r>
+      <w:proofErr w:type="spellStart"/>
+      <w:r>
+        <w:t>timpul</w:t>
+      </w:r>
+      <w:proofErr w:type="spellEnd"/>
+      <w:r>
+        <w:t xml:space="preserve"> </w:t>
+      </w:r>
+      <w:proofErr w:type="spellStart"/>
+      <w:r>
+        <w:t>curent</w:t>
+      </w:r>
+      <w:proofErr w:type="spellEnd"/>
+      <w:r>
+        <w:t xml:space="preserve"> și timpul total al melodiei.</w:t>
+      </w:r>
+      <w:r>
+        <w:br/>
+        <w:t xml:space="preserve">- </w:t>
+      </w:r>
+      <w:proofErr w:type="spellStart"/>
+      <w:r>
+        <w:t>Utilizatorul</w:t>
+      </w:r>
+      <w:proofErr w:type="spellEnd"/>
+      <w:r>
+        <w:t xml:space="preserve"> </w:t>
+      </w:r>
+      <w:proofErr w:type="spellStart"/>
+      <w:r>
+        <w:t>poate</w:t>
+      </w:r>
+      <w:proofErr w:type="spellEnd"/>
+      <w:r>
+        <w:t xml:space="preserve"> </w:t>
+      </w:r>
+      <w:proofErr w:type="spellStart"/>
+      <w:r>
+        <w:t>accesa</w:t>
+      </w:r>
+      <w:proofErr w:type="spellEnd"/>
+      <w:r>
+        <w:t xml:space="preserve"> </w:t>
+      </w:r>
+      <w:proofErr w:type="gramStart"/>
+      <w:r>
+        <w:t>un</w:t>
+      </w:r>
+      <w:proofErr w:type="gramEnd"/>
+      <w:r>
+        <w:t xml:space="preserve"> fișier de tip help (.chm).</w:t>
+      </w:r>
     </w:p>
     <w:p>
       <w:pPr>
-        <w:pStyle w:val="ListBullet"/>
-        <w:rPr>
-          <w:b/>
-          <w:bCs/>
-        </w:rPr>
+        <w:pStyle w:val="Heading2"/>
       </w:pPr>
       <w:r>
-        <w:rPr>
-          <w:b/>
-          <w:bCs/>
-        </w:rPr>
-        <w:t xml:space="preserve">6. Alte </w:t>
+        <w:t>3.2 Non-Functional Requirements</w:t>
+      </w:r>
+    </w:p>
+    <w:p>
+      <w:r>
+        <w:t xml:space="preserve">- </w:t>
       </w:r>
       <w:proofErr w:type="spellStart"/>
       <w:r>
-        <w:rPr>
-          <w:b/>
-          <w:bCs/>
-        </w:rPr>
-        <w:t>cerințe</w:t>
+        <w:t>Interfața</w:t>
       </w:r>
       <w:proofErr w:type="spellEnd"/>
+      <w:r>
+        <w:t xml:space="preserve"> </w:t>
+      </w:r>
+      <w:proofErr w:type="spellStart"/>
+      <w:r>
+        <w:t>aplicației</w:t>
+      </w:r>
+      <w:proofErr w:type="spellEnd"/>
+      <w:r>
+        <w:t xml:space="preserve"> </w:t>
+      </w:r>
+      <w:proofErr w:type="spellStart"/>
+      <w:r>
+        <w:t>trebuie</w:t>
+      </w:r>
+      <w:proofErr w:type="spellEnd"/>
+      <w:r>
+        <w:t xml:space="preserve"> </w:t>
+      </w:r>
+      <w:proofErr w:type="spellStart"/>
+      <w:proofErr w:type="gramStart"/>
+      <w:r>
+        <w:t>să</w:t>
+      </w:r>
+      <w:proofErr w:type="spellEnd"/>
+      <w:proofErr w:type="gramEnd"/>
+      <w:r>
+        <w:t xml:space="preserve"> fie intuitivă și ușor de utilizat.</w:t>
+      </w:r>
+      <w:r>
+        <w:br/>
+        <w:t xml:space="preserve">- </w:t>
+      </w:r>
+      <w:proofErr w:type="spellStart"/>
+      <w:r>
+        <w:t>Aplicația</w:t>
+      </w:r>
+      <w:proofErr w:type="spellEnd"/>
+      <w:r>
+        <w:t xml:space="preserve"> </w:t>
+      </w:r>
+      <w:proofErr w:type="spellStart"/>
+      <w:r>
+        <w:t>trebuie</w:t>
+      </w:r>
+      <w:proofErr w:type="spellEnd"/>
+      <w:r>
+        <w:t xml:space="preserve"> </w:t>
+      </w:r>
+      <w:proofErr w:type="spellStart"/>
+      <w:proofErr w:type="gramStart"/>
+      <w:r>
+        <w:t>să</w:t>
+      </w:r>
+      <w:proofErr w:type="spellEnd"/>
+      <w:proofErr w:type="gramEnd"/>
+      <w:r>
+        <w:t xml:space="preserve"> </w:t>
+      </w:r>
+      <w:proofErr w:type="spellStart"/>
+      <w:r>
+        <w:t>răspundă</w:t>
+      </w:r>
+      <w:proofErr w:type="spellEnd"/>
+      <w:r>
+        <w:t xml:space="preserve"> comenzilor în mai puțin de 1 secundă.</w:t>
+      </w:r>
+      <w:r>
+        <w:br/>
+        <w:t xml:space="preserve">- </w:t>
+      </w:r>
+      <w:proofErr w:type="spellStart"/>
+      <w:r>
+        <w:t>Aplicația</w:t>
+      </w:r>
+      <w:proofErr w:type="spellEnd"/>
+      <w:r>
+        <w:t xml:space="preserve"> </w:t>
+      </w:r>
+      <w:proofErr w:type="spellStart"/>
+      <w:r>
+        <w:t>trebuie</w:t>
+      </w:r>
+      <w:proofErr w:type="spellEnd"/>
+      <w:r>
+        <w:t xml:space="preserve"> </w:t>
+      </w:r>
+      <w:proofErr w:type="spellStart"/>
+      <w:proofErr w:type="gramStart"/>
+      <w:r>
+        <w:t>să</w:t>
+      </w:r>
+      <w:proofErr w:type="spellEnd"/>
+      <w:proofErr w:type="gramEnd"/>
+      <w:r>
+        <w:t xml:space="preserve"> fie compatibilă cu Windows 10 și versiuni ulterioare.</w:t>
+      </w:r>
+      <w:r>
+        <w:br/>
+        <w:t xml:space="preserve">- </w:t>
+      </w:r>
+      <w:proofErr w:type="spellStart"/>
+      <w:r>
+        <w:t>Aplicația</w:t>
+      </w:r>
+      <w:proofErr w:type="spellEnd"/>
+      <w:r>
+        <w:t xml:space="preserve"> </w:t>
+      </w:r>
+      <w:proofErr w:type="spellStart"/>
+      <w:r>
+        <w:t>trebuie</w:t>
+      </w:r>
+      <w:proofErr w:type="spellEnd"/>
+      <w:r>
+        <w:t xml:space="preserve"> </w:t>
+      </w:r>
+      <w:proofErr w:type="spellStart"/>
+      <w:proofErr w:type="gramStart"/>
+      <w:r>
+        <w:t>să</w:t>
+      </w:r>
+      <w:proofErr w:type="spellEnd"/>
+      <w:proofErr w:type="gramEnd"/>
+      <w:r>
+        <w:t xml:space="preserve"> </w:t>
+      </w:r>
+      <w:proofErr w:type="spellStart"/>
+      <w:r>
+        <w:t>utilizeze</w:t>
+      </w:r>
+      <w:proofErr w:type="spellEnd"/>
+      <w:r>
+        <w:t xml:space="preserve"> e</w:t>
+      </w:r>
+      <w:r>
+        <w:t>ficient resursele sistemului.</w:t>
+      </w:r>
     </w:p>
     <w:p>
       <w:pPr>
-        <w:pStyle w:val="ListBullet"/>
-        <w:rPr>
-          <w:b/>
-          <w:bCs/>
-        </w:rPr>
+        <w:pStyle w:val="Heading2"/>
       </w:pPr>
-      <w:proofErr w:type="spellStart"/>
-      <w:r>
-        <w:rPr>
-          <w:b/>
-          <w:bCs/>
-        </w:rPr>
-        <w:t>Anexe</w:t>
-      </w:r>
-      <w:proofErr w:type="spellEnd"/>
+      <w:r>
+        <w:t>3.3 External Interface Requirements</w:t>
+      </w:r>
     </w:p>
     <w:p>
-      <w:pPr>
-        <w:pStyle w:val="ListBullet"/>
-        <w:numPr>
-          <w:ilvl w:val="0"/>
-          <w:numId w:val="10"/>
-        </w:numPr>
-      </w:pPr>
+      <w:r>
+        <w:t xml:space="preserve">- </w:t>
+      </w:r>
       <w:proofErr w:type="spellStart"/>
       <w:r>
-        <w:t>Anexa</w:t>
+        <w:t>Interfața</w:t>
       </w:r>
       <w:proofErr w:type="spellEnd"/>
       <w:r>
-        <w:t xml:space="preserve"> A: </w:t>
+        <w:t xml:space="preserve"> cu </w:t>
       </w:r>
       <w:proofErr w:type="spellStart"/>
       <w:r>
-        <w:t>Glosar</w:t>
+        <w:t>utilizatorul</w:t>
       </w:r>
       <w:proofErr w:type="spellEnd"/>
-    </w:p>
-    <w:p>
-      <w:pPr>
-        <w:pStyle w:val="ListBullet"/>
-        <w:numPr>
-          <w:ilvl w:val="0"/>
-          <w:numId w:val="10"/>
-        </w:numPr>
-      </w:pPr>
+      <w:r>
+        <w:t xml:space="preserve"> </w:t>
+      </w:r>
       <w:proofErr w:type="spellStart"/>
-      <w:r>
-        <w:t>Anexa</w:t>
+      <w:proofErr w:type="gramStart"/>
+      <w:r>
+        <w:t>este</w:t>
       </w:r>
       <w:proofErr w:type="spellEnd"/>
-      <w:r>
-        <w:t xml:space="preserve"> B: </w:t>
+      <w:proofErr w:type="gramEnd"/>
+      <w:r>
+        <w:t xml:space="preserve"> bazată pe Windows Forms.</w:t>
+      </w:r>
+      <w:r>
+        <w:br/>
+        <w:t xml:space="preserve">- </w:t>
       </w:r>
       <w:proofErr w:type="spellStart"/>
       <w:r>
-        <w:t>Modele</w:t>
+        <w:t>Biblioteca</w:t>
       </w:r>
       <w:proofErr w:type="spellEnd"/>
       <w:r>
-        <w:t xml:space="preserve"> de </w:t>
+        <w:t xml:space="preserve"> MPV </w:t>
       </w:r>
       <w:proofErr w:type="spellStart"/>
-      <w:r>
-        <w:t>analiză</w:t>
+      <w:proofErr w:type="gramStart"/>
+      <w:r>
+        <w:t>este</w:t>
       </w:r>
       <w:proofErr w:type="spellEnd"/>
-    </w:p>
-    <w:p>
-      <w:pPr>
-        <w:pStyle w:val="ListBullet"/>
-        <w:numPr>
-          <w:ilvl w:val="0"/>
-          <w:numId w:val="10"/>
-        </w:numPr>
-      </w:pPr>
+      <w:proofErr w:type="gramEnd"/>
+      <w:r>
+        <w:t xml:space="preserve"> </w:t>
+      </w:r>
       <w:proofErr w:type="spellStart"/>
       <w:r>
-        <w:t>Anexa</w:t>
+        <w:t>integrată</w:t>
       </w:r>
       <w:proofErr w:type="spellEnd"/>
       <w:r>
-        <w:t xml:space="preserve"> C: </w:t>
-      </w:r>
-      <w:proofErr w:type="spellStart"/>
-      <w:r>
-        <w:t>Listă</w:t>
-      </w:r>
-      <w:proofErr w:type="spellEnd"/>
-      <w:r>
-        <w:t xml:space="preserve"> de </w:t>
-      </w:r>
-      <w:proofErr w:type="spellStart"/>
-      <w:r>
-        <w:t>probleme</w:t>
-      </w:r>
-      <w:proofErr w:type="spellEnd"/>
-    </w:p>
-    <w:p>
-      <w:pPr>
-        <w:pStyle w:val="ListBullet"/>
-        <w:numPr>
-          <w:ilvl w:val="0"/>
-          <w:numId w:val="0"/>
-        </w:numPr>
-      </w:pPr>
+        <w:t xml:space="preserve"> printr-un wrapper .NET cu delegate pentru funcții native.</w:t>
+      </w:r>
+      <w:r>
+        <w:br/>
+        <w:t xml:space="preserve">- </w:t>
+      </w:r>
+      <w:bookmarkStart w:id="0" w:name="_GoBack"/>
+      <w:bookmarkEnd w:id="0"/>
+      <w:r>
+        <w:t>Interacțiunea utilizat</w:t>
+      </w:r>
+      <w:r>
+        <w:t>orului se face prin controale: butoane, listBox, trackBar, comboBox.</w:t>
+      </w:r>
     </w:p>
     <w:sectPr>
       <w:pgSz w:w="12240" w:h="15840"/>
@@ -885,7 +819,7 @@
 </file>
 
 <file path=word/numbering.xml><?xml version="1.0" encoding="utf-8"?>
-<w:numbering xmlns:wpc="http://schemas.microsoft.com/office/word/2010/wordprocessingCanvas" xmlns:cx="http://schemas.microsoft.com/office/drawing/2014/chartex" xmlns:cx1="http://schemas.microsoft.com/office/drawing/2015/9/8/chartex" xmlns:cx2="http://schemas.microsoft.com/office/drawing/2015/10/21/chartex" xmlns:cx3="http://schemas.microsoft.com/office/drawing/2016/5/9/chartex" xmlns:cx4="http://schemas.microsoft.com/office/drawing/2016/5/10/chartex" xmlns:cx5="http://schemas.microsoft.com/office/drawing/2016/5/11/chartex" xmlns:cx6="http://schemas.microsoft.com/office/drawing/2016/5/12/chartex" xmlns:cx7="http://schemas.microsoft.com/office/drawing/2016/5/13/chartex" xmlns:cx8="http://schemas.microsoft.com/office/drawing/2016/5/14/chartex" xmlns:mc="http://schemas.openxmlformats.org/markup-compatibility/2006" xmlns:aink="http://schemas.microsoft.com/office/drawing/2016/ink" xmlns:am3d="http://schemas.microsoft.com/office/drawing/2017/model3d" xmlns:o="urn:schemas-microsoft-com:office:office" xmlns:oel="http://schemas.microsoft.com/office/2019/extlst" xmlns:r="http://schemas.openxmlformats.org/officeDocument/2006/relationships" xmlns:m="http://schemas.openxmlformats.org/officeDocument/2006/math" xmlns:v="urn:schemas-microsoft-com:vml" xmlns:wp14="http://schemas.microsoft.com/office/word/2010/wordprocessingDrawing" xmlns:wp="http://schemas.openxmlformats.org/drawingml/2006/wordprocessingDrawing" xmlns:w10="urn:schemas-microsoft-com:office:word" xmlns:w="http://schemas.openxmlformats.org/wordprocessingml/2006/main" xmlns:w14="http://schemas.microsoft.com/office/word/2010/wordml" xmlns:w15="http://schemas.microsoft.com/office/word/2012/wordml" xmlns:w16cex="http://schemas.microsoft.com/office/word/2018/wordml/cex" xmlns:w16cid="http://schemas.microsoft.com/office/word/2016/wordml/cid" xmlns:w16="http://schemas.microsoft.com/office/word/2018/wordml" xmlns:w16sdtdh="http://schemas.microsoft.com/office/word/2020/wordml/sdtdatahash" xmlns:w16se="http://schemas.microsoft.com/office/word/2015/wordml/symex" xmlns:wpg="http://schemas.microsoft.com/office/word/2010/wordprocessingGroup" xmlns:wpi="http://schemas.microsoft.com/office/word/2010/wordprocessingInk" xmlns:wne="http://schemas.microsoft.com/office/word/2006/wordml" xmlns:wps="http://schemas.microsoft.com/office/word/2010/wordprocessingShape" mc:Ignorable="w14 w15 w16se w16cid w16 w16cex w16sdtdh wp14">
+<w:numbering xmlns:wpc="http://schemas.microsoft.com/office/word/2010/wordprocessingCanvas" xmlns:cx="http://schemas.microsoft.com/office/drawing/2014/chartex" xmlns:mc="http://schemas.openxmlformats.org/markup-compatibility/2006" xmlns:o="urn:schemas-microsoft-com:office:office" xmlns:r="http://schemas.openxmlformats.org/officeDocument/2006/relationships" xmlns:m="http://schemas.openxmlformats.org/officeDocument/2006/math" xmlns:v="urn:schemas-microsoft-com:vml" xmlns:wp14="http://schemas.microsoft.com/office/word/2010/wordprocessingDrawing" xmlns:wp="http://schemas.openxmlformats.org/drawingml/2006/wordprocessingDrawing" xmlns:w10="urn:schemas-microsoft-com:office:word" xmlns:w="http://schemas.openxmlformats.org/wordprocessingml/2006/main" xmlns:w14="http://schemas.microsoft.com/office/word/2010/wordml" xmlns:w15="http://schemas.microsoft.com/office/word/2012/wordml" xmlns:w16se="http://schemas.microsoft.com/office/word/2015/wordml/symex" xmlns:wpg="http://schemas.microsoft.com/office/word/2010/wordprocessingGroup" xmlns:wpi="http://schemas.microsoft.com/office/word/2010/wordprocessingInk" xmlns:wne="http://schemas.microsoft.com/office/word/2006/wordml" xmlns:wps="http://schemas.microsoft.com/office/word/2010/wordprocessingShape" mc:Ignorable="w14 w15 w16se wp14">
   <w:abstractNum w:abstractNumId="0" w15:restartNumberingAfterBreak="0">
     <w:nsid w:val="FFFFFF7C"/>
     <w:multiLevelType w:val="singleLevel"/>
@@ -1057,190 +991,38 @@
       </w:rPr>
     </w:lvl>
   </w:abstractNum>
-  <w:abstractNum w:abstractNumId="9" w15:restartNumberingAfterBreak="0">
-    <w:nsid w:val="48BC0F9C"/>
-    <w:multiLevelType w:val="multilevel"/>
-    <w:tmpl w:val="2D42C552"/>
-    <w:lvl w:ilvl="0">
-      <w:start w:val="1"/>
-      <w:numFmt w:val="bullet"/>
-      <w:lvlText w:val=""/>
-      <w:lvlJc w:val="left"/>
-      <w:pPr>
-        <w:tabs>
-          <w:tab w:val="num" w:pos="720"/>
-        </w:tabs>
-        <w:ind w:left="720" w:hanging="360"/>
-      </w:pPr>
-      <w:rPr>
-        <w:rFonts w:ascii="Symbol" w:hAnsi="Symbol" w:hint="default"/>
-        <w:sz w:val="20"/>
-      </w:rPr>
-    </w:lvl>
-    <w:lvl w:ilvl="1" w:tentative="1">
-      <w:start w:val="1"/>
-      <w:numFmt w:val="bullet"/>
-      <w:lvlText w:val="o"/>
-      <w:lvlJc w:val="left"/>
-      <w:pPr>
-        <w:tabs>
-          <w:tab w:val="num" w:pos="1440"/>
-        </w:tabs>
-        <w:ind w:left="1440" w:hanging="360"/>
-      </w:pPr>
-      <w:rPr>
-        <w:rFonts w:ascii="Courier New" w:hAnsi="Courier New" w:hint="default"/>
-        <w:sz w:val="20"/>
-      </w:rPr>
-    </w:lvl>
-    <w:lvl w:ilvl="2" w:tentative="1">
-      <w:start w:val="1"/>
-      <w:numFmt w:val="bullet"/>
-      <w:lvlText w:val=""/>
-      <w:lvlJc w:val="left"/>
-      <w:pPr>
-        <w:tabs>
-          <w:tab w:val="num" w:pos="2160"/>
-        </w:tabs>
-        <w:ind w:left="2160" w:hanging="360"/>
-      </w:pPr>
-      <w:rPr>
-        <w:rFonts w:ascii="Wingdings" w:hAnsi="Wingdings" w:hint="default"/>
-        <w:sz w:val="20"/>
-      </w:rPr>
-    </w:lvl>
-    <w:lvl w:ilvl="3" w:tentative="1">
-      <w:start w:val="1"/>
-      <w:numFmt w:val="bullet"/>
-      <w:lvlText w:val=""/>
-      <w:lvlJc w:val="left"/>
-      <w:pPr>
-        <w:tabs>
-          <w:tab w:val="num" w:pos="2880"/>
-        </w:tabs>
-        <w:ind w:left="2880" w:hanging="360"/>
-      </w:pPr>
-      <w:rPr>
-        <w:rFonts w:ascii="Wingdings" w:hAnsi="Wingdings" w:hint="default"/>
-        <w:sz w:val="20"/>
-      </w:rPr>
-    </w:lvl>
-    <w:lvl w:ilvl="4" w:tentative="1">
-      <w:start w:val="1"/>
-      <w:numFmt w:val="bullet"/>
-      <w:lvlText w:val=""/>
-      <w:lvlJc w:val="left"/>
-      <w:pPr>
-        <w:tabs>
-          <w:tab w:val="num" w:pos="3600"/>
-        </w:tabs>
-        <w:ind w:left="3600" w:hanging="360"/>
-      </w:pPr>
-      <w:rPr>
-        <w:rFonts w:ascii="Wingdings" w:hAnsi="Wingdings" w:hint="default"/>
-        <w:sz w:val="20"/>
-      </w:rPr>
-    </w:lvl>
-    <w:lvl w:ilvl="5" w:tentative="1">
-      <w:start w:val="1"/>
-      <w:numFmt w:val="bullet"/>
-      <w:lvlText w:val=""/>
-      <w:lvlJc w:val="left"/>
-      <w:pPr>
-        <w:tabs>
-          <w:tab w:val="num" w:pos="4320"/>
-        </w:tabs>
-        <w:ind w:left="4320" w:hanging="360"/>
-      </w:pPr>
-      <w:rPr>
-        <w:rFonts w:ascii="Wingdings" w:hAnsi="Wingdings" w:hint="default"/>
-        <w:sz w:val="20"/>
-      </w:rPr>
-    </w:lvl>
-    <w:lvl w:ilvl="6" w:tentative="1">
-      <w:start w:val="1"/>
-      <w:numFmt w:val="bullet"/>
-      <w:lvlText w:val=""/>
-      <w:lvlJc w:val="left"/>
-      <w:pPr>
-        <w:tabs>
-          <w:tab w:val="num" w:pos="5040"/>
-        </w:tabs>
-        <w:ind w:left="5040" w:hanging="360"/>
-      </w:pPr>
-      <w:rPr>
-        <w:rFonts w:ascii="Wingdings" w:hAnsi="Wingdings" w:hint="default"/>
-        <w:sz w:val="20"/>
-      </w:rPr>
-    </w:lvl>
-    <w:lvl w:ilvl="7" w:tentative="1">
-      <w:start w:val="1"/>
-      <w:numFmt w:val="bullet"/>
-      <w:lvlText w:val=""/>
-      <w:lvlJc w:val="left"/>
-      <w:pPr>
-        <w:tabs>
-          <w:tab w:val="num" w:pos="5760"/>
-        </w:tabs>
-        <w:ind w:left="5760" w:hanging="360"/>
-      </w:pPr>
-      <w:rPr>
-        <w:rFonts w:ascii="Wingdings" w:hAnsi="Wingdings" w:hint="default"/>
-        <w:sz w:val="20"/>
-      </w:rPr>
-    </w:lvl>
-    <w:lvl w:ilvl="8" w:tentative="1">
-      <w:start w:val="1"/>
-      <w:numFmt w:val="bullet"/>
-      <w:lvlText w:val=""/>
-      <w:lvlJc w:val="left"/>
-      <w:pPr>
-        <w:tabs>
-          <w:tab w:val="num" w:pos="6480"/>
-        </w:tabs>
-        <w:ind w:left="6480" w:hanging="360"/>
-      </w:pPr>
-      <w:rPr>
-        <w:rFonts w:ascii="Wingdings" w:hAnsi="Wingdings" w:hint="default"/>
-        <w:sz w:val="20"/>
-      </w:rPr>
-    </w:lvl>
-  </w:abstractNum>
-  <w:num w:numId="1" w16cid:durableId="796341277">
+  <w:num w:numId="1">
     <w:abstractNumId w:val="8"/>
   </w:num>
-  <w:num w:numId="2" w16cid:durableId="314646525">
+  <w:num w:numId="2">
     <w:abstractNumId w:val="6"/>
   </w:num>
-  <w:num w:numId="3" w16cid:durableId="888951751">
+  <w:num w:numId="3">
     <w:abstractNumId w:val="5"/>
   </w:num>
-  <w:num w:numId="4" w16cid:durableId="343361439">
+  <w:num w:numId="4">
     <w:abstractNumId w:val="4"/>
   </w:num>
-  <w:num w:numId="5" w16cid:durableId="570120316">
+  <w:num w:numId="5">
     <w:abstractNumId w:val="7"/>
   </w:num>
-  <w:num w:numId="6" w16cid:durableId="379794133">
+  <w:num w:numId="6">
     <w:abstractNumId w:val="3"/>
   </w:num>
-  <w:num w:numId="7" w16cid:durableId="1269503457">
+  <w:num w:numId="7">
     <w:abstractNumId w:val="2"/>
   </w:num>
-  <w:num w:numId="8" w16cid:durableId="1381128942">
+  <w:num w:numId="8">
     <w:abstractNumId w:val="1"/>
   </w:num>
-  <w:num w:numId="9" w16cid:durableId="1964070611">
+  <w:num w:numId="9">
     <w:abstractNumId w:val="0"/>
-  </w:num>
-  <w:num w:numId="10" w16cid:durableId="701320699">
-    <w:abstractNumId w:val="9"/>
   </w:num>
 </w:numbering>
 </file>
 
 <file path=word/styles.xml><?xml version="1.0" encoding="utf-8"?>
-<w:styles xmlns:mc="http://schemas.openxmlformats.org/markup-compatibility/2006" xmlns:r="http://schemas.openxmlformats.org/officeDocument/2006/relationships" xmlns:w="http://schemas.openxmlformats.org/wordprocessingml/2006/main" xmlns:w14="http://schemas.microsoft.com/office/word/2010/wordml" xmlns:w15="http://schemas.microsoft.com/office/word/2012/wordml" xmlns:w16cex="http://schemas.microsoft.com/office/word/2018/wordml/cex" xmlns:w16cid="http://schemas.microsoft.com/office/word/2016/wordml/cid" xmlns:w16="http://schemas.microsoft.com/office/word/2018/wordml" xmlns:w16sdtdh="http://schemas.microsoft.com/office/word/2020/wordml/sdtdatahash" xmlns:w16se="http://schemas.microsoft.com/office/word/2015/wordml/symex" mc:Ignorable="w14 w15 w16se w16cid w16 w16cex w16sdtdh">
+<w:styles xmlns:mc="http://schemas.openxmlformats.org/markup-compatibility/2006" xmlns:r="http://schemas.openxmlformats.org/officeDocument/2006/relationships" xmlns:w="http://schemas.openxmlformats.org/wordprocessingml/2006/main" xmlns:w14="http://schemas.microsoft.com/office/word/2010/wordml" xmlns:w15="http://schemas.microsoft.com/office/word/2012/wordml" xmlns:w16se="http://schemas.microsoft.com/office/word/2015/wordml/symex" mc:Ignorable="w14 w15 w16se">
   <w:docDefaults>
     <w:rPrDefault>
       <w:rPr>
@@ -1256,7 +1038,7 @@
       </w:pPr>
     </w:pPrDefault>
   </w:docDefaults>
-  <w:latentStyles w:defLockedState="0" w:defUIPriority="99" w:defSemiHidden="0" w:defUnhideWhenUsed="0" w:defQFormat="0" w:count="376">
+  <w:latentStyles w:defLockedState="0" w:defUIPriority="99" w:defSemiHidden="0" w:defUnhideWhenUsed="0" w:defQFormat="0" w:count="371">
     <w:lsdException w:name="Normal" w:uiPriority="0" w:qFormat="1"/>
     <w:lsdException w:name="heading 1" w:uiPriority="9" w:qFormat="1"/>
     <w:lsdException w:name="heading 2" w:semiHidden="1" w:uiPriority="9" w:unhideWhenUsed="1" w:qFormat="1"/>
@@ -1619,11 +1401,6 @@
     <w:lsdException w:name="List Table 5 Dark Accent 6" w:uiPriority="50"/>
     <w:lsdException w:name="List Table 6 Colorful Accent 6" w:uiPriority="51"/>
     <w:lsdException w:name="List Table 7 Colorful Accent 6" w:uiPriority="52"/>
-    <w:lsdException w:name="Mention" w:semiHidden="1" w:unhideWhenUsed="1"/>
-    <w:lsdException w:name="Smart Hyperlink" w:semiHidden="1" w:unhideWhenUsed="1"/>
-    <w:lsdException w:name="Hashtag" w:semiHidden="1" w:unhideWhenUsed="1"/>
-    <w:lsdException w:name="Unresolved Mention" w:semiHidden="1" w:unhideWhenUsed="1"/>
-    <w:lsdException w:name="Smart Link" w:semiHidden="1" w:unhideWhenUsed="1"/>
   </w:latentStyles>
   <w:style w:type="paragraph" w:default="1" w:styleId="Normal">
     <w:name w:val="Normal"/>
@@ -12946,7 +12723,7 @@
 </file>
 
 <file path=customXml/itemProps1.xml><?xml version="1.0" encoding="utf-8"?>
-<ds:datastoreItem xmlns:ds="http://schemas.openxmlformats.org/officeDocument/2006/customXml" ds:itemID="{EF278816-EC6F-A645-907D-7F25AECB1D4A}">
+<ds:datastoreItem xmlns:ds="http://schemas.openxmlformats.org/officeDocument/2006/customXml" ds:itemID="{97FDA9DE-6D10-492D-AD7C-1CB099BBAF4B}">
   <ds:schemaRefs>
     <ds:schemaRef ds:uri="http://schemas.openxmlformats.org/officeDocument/2006/bibliography"/>
   </ds:schemaRefs>

</xml_diff>